<commit_message>
several changes; 1. extract OMS, MD logic from WEB Interface for later FIX interface introducing; add gc_took to summary html table; add warmup steps on jmeter test case
</commit_message>
<xml_diff>
--- a/doc/diagram.docx
+++ b/doc/diagram.docx
@@ -12,6 +12,29 @@
         <w:rPr>
           <w:noProof/>
         </w:rPr>
+        <w:pict>
+          <v:rect id="_x0000_s1065" style="position:absolute;margin-left:560.9pt;margin-top:217.5pt;width:90pt;height:13.5pt;z-index:251658240" filled="f" stroked="f">
+            <v:textbox>
+              <w:txbxContent>
+                <w:p>
+                  <w:pPr>
+                    <w:rPr>
+                      <w:sz w:val="12"/>
+                    </w:rPr>
+                  </w:pPr>
+                  <w:proofErr w:type="spellStart"/>
+                  <w:r>
+                    <w:rPr>
+                      <w:sz w:val="12"/>
+                    </w:rPr>
+                    <w:t>OrderBookSnapshotRequest</w:t>
+                  </w:r>
+                  <w:proofErr w:type="spellEnd"/>
+                </w:p>
+              </w:txbxContent>
+            </v:textbox>
+          </v:rect>
+        </w:pict>
       </w:r>
       <w:r>
         <w:pict>
@@ -56,7 +79,7 @@
             <v:shape id="_x0000_s1050" type="#_x0000_t22" style="position:absolute;left:9235;top:3600;width:510;height:2060;rotation:90"/>
             <v:shape id="_x0000_s1048" type="#_x0000_t22" style="position:absolute;left:9115;top:2090;width:510;height:1920;rotation:90"/>
             <v:shape id="_x0000_s1047" type="#_x0000_t22" style="position:absolute;left:3620;top:2745;width:510;height:2210;rotation:90"/>
-            <v:rect id="_x0000_s1028" style="position:absolute;left:2570;top:3515;width:2470;height:700" stroked="f">
+            <v:rect id="_x0000_s1028" style="position:absolute;left:2526;top:3515;width:2470;height:700" stroked="f">
               <v:fill opacity="0"/>
               <v:textbox>
                 <w:txbxContent>
@@ -136,12 +159,62 @@
                     <w:pPr>
                       <w:spacing w:after="0"/>
                       <w:jc w:val="center"/>
-                      <w:rPr>
-                        <w:sz w:val="14"/>
-                      </w:rPr>
                     </w:pPr>
                     <w:r>
                       <w:t>Matching Engine</w:t>
+                    </w:r>
+                  </w:p>
+                  <w:p>
+                    <w:pPr>
+                      <w:spacing w:after="0"/>
+                      <w:jc w:val="center"/>
+                    </w:pPr>
+                  </w:p>
+                  <w:p>
+                    <w:pPr>
+                      <w:spacing w:after="0"/>
+                      <w:jc w:val="center"/>
+                    </w:pPr>
+                  </w:p>
+                  <w:p>
+                    <w:pPr>
+                      <w:spacing w:after="0"/>
+                      <w:jc w:val="center"/>
+                    </w:pPr>
+                  </w:p>
+                  <w:p>
+                    <w:pPr>
+                      <w:spacing w:after="0"/>
+                      <w:jc w:val="center"/>
+                    </w:pPr>
+                  </w:p>
+                  <w:p>
+                    <w:pPr>
+                      <w:spacing w:after="0"/>
+                      <w:jc w:val="center"/>
+                    </w:pPr>
+                  </w:p>
+                  <w:p>
+                    <w:pPr>
+                      <w:spacing w:after="0"/>
+                      <w:jc w:val="center"/>
+                    </w:pPr>
+                  </w:p>
+                  <w:p>
+                    <w:pPr>
+                      <w:spacing w:after="0"/>
+                      <w:jc w:val="center"/>
+                      <w:rPr>
+                        <w:i/>
+                        <w:sz w:val="8"/>
+                      </w:rPr>
+                    </w:pPr>
+                    <w:r>
+                      <w:rPr>
+                        <w:i/>
+                        <w:sz w:val="16"/>
+                      </w:rPr>
+                      <w:t>* As a callback of Input Acceptor</w:t>
                     </w:r>
                   </w:p>
                   <w:p>
@@ -190,7 +263,7 @@
               <v:path arrowok="t" fillok="f" o:connecttype="none"/>
               <o:lock v:ext="edit" shapetype="t"/>
             </v:shapetype>
-            <v:shape id="_x0000_s1036" type="#_x0000_t32" style="position:absolute;left:5040;top:3865;width:489;height:1" o:connectortype="elbow" adj="-222626,-1,-222626">
+            <v:shape id="_x0000_s1036" type="#_x0000_t32" style="position:absolute;left:4996;top:3865;width:533;height:1" o:connectortype="elbow" adj="-202465,-1,-202465">
               <v:stroke endarrow="block"/>
             </v:shape>
             <v:rect id="_x0000_s1037" style="position:absolute;left:8139;top:2705;width:2121;height:865" stroked="f">
@@ -328,13 +401,13 @@
               </v:handles>
               <o:lock v:ext="edit" shapetype="t"/>
             </v:shapetype>
-            <v:shape id="_x0000_s1039" type="#_x0000_t34" style="position:absolute;left:7960;top:3050;width:450;height:815;flip:y" o:connectortype="elbow" adj="10752,96339,-382080">
+            <v:shape id="_x0000_s1039" type="#_x0000_t34" style="position:absolute;left:7960;top:3050;width:450;height:815;flip:y" o:connectortype="elbow" adj="10752,109961,-382080">
               <v:stroke endarrow="block"/>
             </v:shape>
-            <v:shape id="_x0000_s1040" type="#_x0000_t34" style="position:absolute;left:7960;top:3865;width:500;height:765" o:connectortype="elbow" adj="10757,-102635,-343872">
+            <v:shape id="_x0000_s1040" type="#_x0000_t34" style="position:absolute;left:7960;top:3865;width:500;height:765" o:connectortype="elbow" adj="10757,-117148,-343872">
               <v:stroke endarrow="block"/>
             </v:shape>
-            <v:rect id="_x0000_s1043" style="position:absolute;left:11570;top:2295;width:2590;height:1510" fillcolor="gray [1629]">
+            <v:rect id="_x0000_s1043" style="position:absolute;left:11669;top:2295;width:2590;height:1510" fillcolor="gray [1629]">
               <v:textbox>
                 <w:txbxContent>
                   <w:p>
@@ -391,10 +464,10 @@
                 </w:txbxContent>
               </v:textbox>
             </v:rect>
-            <v:shape id="_x0000_s1044" type="#_x0000_t32" style="position:absolute;left:10330;top:3050;width:1240;height:1" o:connectortype="elbow" adj="-179942,-1,-179942">
+            <v:shape id="_x0000_s1044" type="#_x0000_t32" style="position:absolute;left:10330;top:3050;width:1339;height:1" o:connectortype="elbow" adj="-166638,-1,-166638">
               <v:stroke endarrow="block"/>
             </v:shape>
-            <v:shape id="_x0000_s1052" type="#_x0000_t34" style="position:absolute;left:2570;top:3865;width:1349;height:4360;rotation:180" o:connectortype="elbow" adj="27364,-39608,-62750">
+            <v:shape id="_x0000_s1052" type="#_x0000_t34" style="position:absolute;left:2526;top:3865;width:1393;height:4360;rotation:180" o:connectortype="elbow" adj="27182,-42130,-60768">
               <v:stroke endarrow="block"/>
             </v:shape>
             <v:rect id="_x0000_s1053" style="position:absolute;left:3919;top:7705;width:5276;height:1039">
@@ -453,7 +526,7 @@
                 </w:txbxContent>
               </v:textbox>
             </v:rect>
-            <v:rect id="_x0000_s1054" style="position:absolute;left:9989;top:7683;width:3551;height:1088" fillcolor="gray [1629]">
+            <v:rect id="_x0000_s1054" style="position:absolute;left:9805;top:7711;width:3551;height:1088" fillcolor="gray [1629]">
               <v:textbox>
                 <w:txbxContent>
                   <w:p>
@@ -705,7 +778,7 @@
                 </w:txbxContent>
               </v:textbox>
             </v:rect>
-            <v:rect id="_x0000_s1060" style="position:absolute;left:9989;top:5910;width:2571;height:1040">
+            <v:rect id="_x0000_s1060" style="position:absolute;left:10286;top:5910;width:2571;height:1220">
               <v:textbox>
                 <w:txbxContent>
                   <w:p>
@@ -745,6 +818,32 @@
                       </w:rPr>
                       <w:t xml:space="preserve"> order book delta</w:t>
                     </w:r>
+                  </w:p>
+                  <w:p>
+                    <w:pPr>
+                      <w:spacing w:after="0"/>
+                      <w:jc w:val="center"/>
+                      <w:rPr>
+                        <w:i/>
+                        <w:sz w:val="8"/>
+                      </w:rPr>
+                    </w:pPr>
+                    <w:r>
+                      <w:rPr>
+                        <w:i/>
+                        <w:sz w:val="16"/>
+                      </w:rPr>
+                      <w:t>* As a callback of bus</w:t>
+                    </w:r>
+                  </w:p>
+                  <w:p>
+                    <w:pPr>
+                      <w:spacing w:after="0"/>
+                      <w:jc w:val="center"/>
+                      <w:rPr>
+                        <w:sz w:val="16"/>
+                      </w:rPr>
+                    </w:pPr>
                   </w:p>
                   <w:p>
                     <w:pPr>
@@ -763,7 +862,7 @@
                 </w:txbxContent>
               </v:textbox>
             </v:rect>
-            <v:rect id="_x0000_s1061" style="position:absolute;left:4368;top:6050;width:3771;height:1080">
+            <v:rect id="_x0000_s1061" style="position:absolute;left:4676;top:6050;width:3771;height:1080">
               <v:textbox>
                 <w:txbxContent>
                   <w:p>
@@ -815,6 +914,32 @@
                       </w:rPr>
                       <w:t>)</w:t>
                     </w:r>
+                  </w:p>
+                  <w:p>
+                    <w:pPr>
+                      <w:spacing w:after="0"/>
+                      <w:jc w:val="center"/>
+                      <w:rPr>
+                        <w:i/>
+                        <w:sz w:val="8"/>
+                      </w:rPr>
+                    </w:pPr>
+                    <w:r>
+                      <w:rPr>
+                        <w:i/>
+                        <w:sz w:val="16"/>
+                      </w:rPr>
+                      <w:t>* As a callback of bus</w:t>
+                    </w:r>
+                  </w:p>
+                  <w:p>
+                    <w:pPr>
+                      <w:spacing w:after="0"/>
+                      <w:jc w:val="center"/>
+                      <w:rPr>
+                        <w:sz w:val="16"/>
+                      </w:rPr>
+                    </w:pPr>
                   </w:p>
                   <w:p>
                     <w:pPr>
@@ -838,7 +963,7 @@
               <v:path arrowok="t" fillok="f" o:connecttype="none"/>
               <o:lock v:ext="edit" shapetype="t"/>
             </v:shapetype>
-            <v:shape id="_x0000_s1062" type="#_x0000_t33" style="position:absolute;left:10330;top:3050;width:945;height:2860" o:connectortype="elbow" adj="-236114,-21298,-236114">
+            <v:shape id="_x0000_s1062" type="#_x0000_t33" style="position:absolute;left:10330;top:3050;width:1242;height:2860" o:connectortype="elbow" adj="-179652,-25142,-179652">
               <v:stroke endarrow="block"/>
             </v:shape>
             <v:shapetype id="_x0000_t35" coordsize="21600,21600" o:spt="35" o:oned="t" adj="10800,10800" path="m,l@0,0@0@1,21600@1,21600,21600e" filled="f">
@@ -856,34 +981,13 @@
               </v:handles>
               <o:lock v:ext="edit" shapetype="t"/>
             </v:shapetype>
-            <v:shape id="_x0000_s1063" type="#_x0000_t35" style="position:absolute;left:6254;top:4625;width:4256;height:1425;flip:x" o:connectortype="elbow" adj="-1822,13415,53340">
+            <v:shape id="_x0000_s1063" type="#_x0000_t35" style="position:absolute;left:6562;top:4625;width:3948;height:1425;flip:x" o:connectortype="elbow" adj="-1964,13415,57502">
               <v:stroke endarrow="block"/>
             </v:shape>
-            <v:shape id="_x0000_s1064" type="#_x0000_t34" style="position:absolute;left:12560;top:6430;width:730;height:5" o:connectortype="elbow" adj="10770,-26784000,-371638">
+            <v:shape id="_x0000_s1064" type="#_x0000_t34" style="position:absolute;left:12857;top:6520;width:433;height:3" o:connectortype="elbow" adj="10775,-48952800,-641365">
               <v:stroke endarrow="block"/>
             </v:shape>
-            <v:rect id="_x0000_s1065" style="position:absolute;left:12200;top:6050;width:1800;height:270" filled="f" stroked="f">
-              <v:textbox>
-                <w:txbxContent>
-                  <w:p>
-                    <w:pPr>
-                      <w:rPr>
-                        <w:sz w:val="12"/>
-                      </w:rPr>
-                    </w:pPr>
-                    <w:proofErr w:type="spellStart"/>
-                    <w:r>
-                      <w:rPr>
-                        <w:sz w:val="12"/>
-                      </w:rPr>
-                      <w:t>OrderBookSnapshotRequest</w:t>
-                    </w:r>
-                    <w:proofErr w:type="spellEnd"/>
-                  </w:p>
-                </w:txbxContent>
-              </v:textbox>
-            </v:rect>
-            <v:shape id="_x0000_s1067" type="#_x0000_t22" style="position:absolute;left:13345;top:6230;width:300;height:410;rotation:90" fillcolor="#4f81bd [3204]" strokecolor="black [3213]"/>
+            <v:shape id="_x0000_s1067" type="#_x0000_t22" style="position:absolute;left:13345;top:6318;width:300;height:410;rotation:90" fillcolor="#4f81bd [3204]" strokecolor="black [3213]"/>
             <v:rect id="_x0000_s1068" style="position:absolute;left:12840;top:6665;width:1420;height:360" stroked="f">
               <v:fill opacity="0"/>
               <v:textbox>
@@ -949,9 +1053,6 @@
             <v:shape id="_x0000_s1075" type="#_x0000_t32" style="position:absolute;left:7998;top:2085;width:1;height:1688;flip:y" o:connectortype="straight" strokecolor="#4f81bd [3204]">
               <v:stroke dashstyle="dash"/>
             </v:shape>
-            <v:shape id="_x0000_s1070" type="#_x0000_t32" style="position:absolute;left:2280;top:1962;width:9120;height:10;flip:y" o:connectortype="straight">
-              <v:stroke endarrow="block"/>
-            </v:shape>
             <v:rect id="_x0000_s1076" style="position:absolute;left:2720;top:1965;width:2110;height:520" filled="f" stroked="f">
               <v:textbox>
                 <w:txbxContent>
@@ -1054,10 +1155,10 @@
                 </w:txbxContent>
               </v:textbox>
             </v:rect>
-            <v:shape id="_x0000_s1080" type="#_x0000_t34" style="position:absolute;left:9195;top:6430;width:794;height:1795;flip:y" o:connectortype="elbow" adj=",96207,-250141">
+            <v:shape id="_x0000_s1080" type="#_x0000_t34" style="position:absolute;left:9195;top:6520;width:1091;height:1705;rotation:180;flip:y" o:connectortype="elbow" adj="10790,86134,-203646">
               <v:stroke endarrow="block"/>
             </v:shape>
-            <v:shape id="_x0000_s1081" type="#_x0000_t34" style="position:absolute;left:6118;top:7266;width:575;height:303;rotation:270;flip:x" o:connectortype="elbow" adj="10781,532871,-246315">
+            <v:shape id="_x0000_s1081" type="#_x0000_t34" style="position:absolute;left:6272;top:7415;width:575;height:5;rotation:90" o:connectortype="elbow" adj="10781,-32028480,-246503">
               <v:stroke endarrow="block"/>
             </v:shape>
             <v:rect id="_x0000_s1082" style="position:absolute;left:5865;top:7667;width:2881;height:379" filled="f" stroked="f">
@@ -1099,6 +1200,12 @@
                 </w:txbxContent>
               </v:textbox>
             </v:rect>
+            <v:shape id="_x0000_s1084" type="#_x0000_t34" style="position:absolute;left:11286;top:7416;width:581;height:9;rotation:90;flip:x" o:connectortype="elbow" adj="10781,17781600,-430215">
+              <v:stroke endarrow="block"/>
+            </v:shape>
+            <v:shape id="_x0000_s1085" type="#_x0000_t34" style="position:absolute;left:8781;top:4911;width:581;height:5019;rotation:90;flip:x" o:connectortype="elbow" adj="10781,31907,-243957">
+              <v:stroke endarrow="block"/>
+            </v:shape>
             <w10:wrap type="none"/>
             <w10:anchorlock/>
           </v:group>
@@ -1652,7 +1759,7 @@
 </file>
 
 <file path=customXml/itemProps1.xml><?xml version="1.0" encoding="utf-8"?>
-<ds:datastoreItem xmlns:ds="http://schemas.openxmlformats.org/officeDocument/2006/customXml" ds:itemID="{9C79E46C-A7FB-43B2-B0EC-2FCD5DDE652C}">
+<ds:datastoreItem xmlns:ds="http://schemas.openxmlformats.org/officeDocument/2006/customXml" ds:itemID="{F11E8BF6-C791-4D22-B825-0807DB1449FE}">
   <ds:schemaRefs>
     <ds:schemaRef ds:uri="http://schemas.openxmlformats.org/officeDocument/2006/bibliography"/>
   </ds:schemaRefs>

</xml_diff>